<commit_message>
Zadaca & ispravci vjezbe 11
</commit_message>
<xml_diff>
--- a/Zadaca11/zadatak_43284.docx
+++ b/Zadaca11/zadatak_43284.docx
@@ -53,7 +53,12 @@
         <w:br/>
       </w:r>
       <w:r>
-        <w:t>8, 72, 112 , 72 , 112</w:t>
+        <w:t>72</w:t>
+      </w:r>
+      <w:bookmarkStart w:id="0" w:name="_GoBack"/>
+      <w:bookmarkEnd w:id="0"/>
+      <w:r>
+        <w:t>, 72, 112 , 72 , 112</w:t>
       </w:r>
       <w:r>
         <w:t xml:space="preserve"> </w:t>
@@ -84,8 +89,6 @@
       <w:r>
         <w:t>Ima vrijednost 16;</w:t>
       </w:r>
-      <w:bookmarkStart w:id="0" w:name="_GoBack"/>
-      <w:bookmarkEnd w:id="0"/>
     </w:p>
     <w:p/>
     <w:sectPr>

</xml_diff>